<commit_message>
Fix: Improve answer formatting in multi-exercise template
🔧 Template Improvements:
- Added proper answer numbering with 'Answer X:' labels
- Enhanced spacing and indentation for better readability
- Separated answer number and answer code with distinct formatting
- Added bold formatting for answer labels
- Improved visual hierarchy in answers section

🎯 Fixes Issue:
- Resolves concatenated answers appearing as one continuous block
- Each answer now displays on separate lines with clear numbering
- Better visual separation between individual answers
- Maintains consistent formatting across all exercises

The answers section now properly displays:
Answer 1: [code]
Answer 2: [code]
Answer 3: [code]
Instead of: [code][code][code] all concatenated together
</commit_message>
<xml_diff>
--- a/src/templates/multi-exercise-template.docx
+++ b/src/templates/multi-exercise-template.docx
@@ -219,11 +219,20 @@
     <w:p>
       <w:pPr>
         <w:spacing w:before="120" w:after="120"/>
+        <w:ind w:left="240"/>
       </w:pPr>
       <w:r>
         <w:rPr>
           <w:rFonts w:ascii="Consolas" w:hAnsi="Consolas" w:cs="Consolas"/>
-          <w:sz w:val="20"/>
+          <w:sz w:val="18"/>
+          <w:b/>
+        </w:rPr>
+        <w:t>Answer {answerNumber}: </w:t>
+      </w:r>
+      <w:r>
+        <w:rPr>
+          <w:rFonts w:ascii="Consolas" w:hAnsi="Consolas" w:cs="Consolas"/>
+          <w:sz w:val="18"/>
         </w:rPr>
         <w:t>{answerCode}</w:t>
       </w:r>

</xml_diff>